<commit_message>
edit new site descriptions
</commit_message>
<xml_diff>
--- a/sites/20131010_new_sites_descriptions.docx
+++ b/sites/20131010_new_sites_descriptions.docx
@@ -158,9 +158,7 @@
       <w:r>
         <w:t>Nearby: Jordan Lake State Recreation Area – New Hope</w:t>
       </w:r>
-      <w:bookmarkStart w:id="0" w:name="_GoBack"/>
-    </w:p>
-    <w:bookmarkEnd w:id="0"/>
+    </w:p>
     <w:p>
       <w:pPr>
         <w:pStyle w:val="ListParagraph"/>
@@ -201,19 +199,39 @@
       <w:pPr>
         <w:pStyle w:val="ListParagraph"/>
         <w:numPr>
-          <w:ilvl w:val="0"/>
+          <w:ilvl w:val="1"/>
           <w:numId w:val="1"/>
         </w:numPr>
       </w:pPr>
       <w:r>
         <w:t>Richmond Hill Park</w:t>
       </w:r>
-    </w:p>
-    <w:p>
-      <w:pPr>
-        <w:pStyle w:val="ListParagraph"/>
-        <w:numPr>
-          <w:ilvl w:val="0"/>
+      <w:bookmarkStart w:id="0" w:name="_GoBack"/>
+      <w:bookmarkEnd w:id="0"/>
+    </w:p>
+    <w:p>
+      <w:pPr>
+        <w:pStyle w:val="ListParagraph"/>
+        <w:numPr>
+          <w:ilvl w:val="2"/>
+          <w:numId w:val="1"/>
+        </w:numPr>
+        <w:rPr>
+          <w:strike/>
+        </w:rPr>
+      </w:pPr>
+      <w:r>
+        <w:rPr>
+          <w:strike/>
+        </w:rPr>
+        <w:t>Add External Link</w:t>
+      </w:r>
+    </w:p>
+    <w:p>
+      <w:pPr>
+        <w:pStyle w:val="ListParagraph"/>
+        <w:numPr>
+          <w:ilvl w:val="1"/>
           <w:numId w:val="1"/>
         </w:numPr>
       </w:pPr>
@@ -225,7 +243,7 @@
       <w:pPr>
         <w:pStyle w:val="ListParagraph"/>
         <w:numPr>
-          <w:ilvl w:val="0"/>
+          <w:ilvl w:val="1"/>
           <w:numId w:val="1"/>
         </w:numPr>
       </w:pPr>
@@ -237,7 +255,7 @@
       <w:pPr>
         <w:pStyle w:val="ListParagraph"/>
         <w:numPr>
-          <w:ilvl w:val="1"/>
+          <w:ilvl w:val="2"/>
           <w:numId w:val="1"/>
         </w:numPr>
       </w:pPr>
@@ -249,7 +267,7 @@
       <w:pPr>
         <w:pStyle w:val="ListParagraph"/>
         <w:numPr>
-          <w:ilvl w:val="0"/>
+          <w:ilvl w:val="1"/>
           <w:numId w:val="1"/>
         </w:numPr>
       </w:pPr>
@@ -261,7 +279,7 @@
       <w:pPr>
         <w:pStyle w:val="ListParagraph"/>
         <w:numPr>
-          <w:ilvl w:val="1"/>
+          <w:ilvl w:val="2"/>
           <w:numId w:val="1"/>
         </w:numPr>
       </w:pPr>
@@ -273,7 +291,7 @@
       <w:pPr>
         <w:pStyle w:val="ListParagraph"/>
         <w:numPr>
-          <w:ilvl w:val="1"/>
+          <w:ilvl w:val="2"/>
           <w:numId w:val="1"/>
         </w:numPr>
       </w:pPr>

</xml_diff>

<commit_message>
More site description fixes...
</commit_message>
<xml_diff>
--- a/sites/20131010_new_sites_descriptions.docx
+++ b/sites/20131010_new_sites_descriptions.docx
@@ -206,134 +206,206 @@
       <w:r>
         <w:t>Richmond Hill Park</w:t>
       </w:r>
+    </w:p>
+    <w:p>
+      <w:pPr>
+        <w:pStyle w:val="ListParagraph"/>
+        <w:numPr>
+          <w:ilvl w:val="2"/>
+          <w:numId w:val="1"/>
+        </w:numPr>
+        <w:rPr>
+          <w:strike/>
+        </w:rPr>
+      </w:pPr>
+      <w:r>
+        <w:rPr>
+          <w:strike/>
+        </w:rPr>
+        <w:t>Add External Link</w:t>
+      </w:r>
+    </w:p>
+    <w:p>
+      <w:pPr>
+        <w:pStyle w:val="ListParagraph"/>
+        <w:numPr>
+          <w:ilvl w:val="1"/>
+          <w:numId w:val="1"/>
+        </w:numPr>
+      </w:pPr>
+      <w:r>
+        <w:t xml:space="preserve">Sander's Ridge (Winery &amp; Restaurant) </w:t>
+      </w:r>
+    </w:p>
+    <w:p>
+      <w:pPr>
+        <w:pStyle w:val="ListParagraph"/>
+        <w:numPr>
+          <w:ilvl w:val="1"/>
+          <w:numId w:val="1"/>
+        </w:numPr>
+      </w:pPr>
+      <w:r>
+        <w:t>Sylvan Heights Waterfowl Park</w:t>
+      </w:r>
+    </w:p>
+    <w:p>
+      <w:pPr>
+        <w:pStyle w:val="ListParagraph"/>
+        <w:numPr>
+          <w:ilvl w:val="2"/>
+          <w:numId w:val="1"/>
+        </w:numPr>
+        <w:rPr>
+          <w:strike/>
+        </w:rPr>
+      </w:pPr>
+      <w:r>
+        <w:rPr>
+          <w:strike/>
+        </w:rPr>
+        <w:t>Site description – say something about the trails!</w:t>
+      </w:r>
+    </w:p>
+    <w:p>
+      <w:pPr>
+        <w:pStyle w:val="ListParagraph"/>
+        <w:numPr>
+          <w:ilvl w:val="1"/>
+          <w:numId w:val="1"/>
+        </w:numPr>
+      </w:pPr>
+      <w:r>
+        <w:t>Turnbull Creek Educational State Forest</w:t>
+      </w:r>
+    </w:p>
+    <w:p>
+      <w:pPr>
+        <w:pStyle w:val="ListParagraph"/>
+        <w:numPr>
+          <w:ilvl w:val="2"/>
+          <w:numId w:val="1"/>
+        </w:numPr>
+        <w:rPr>
+          <w:strike/>
+        </w:rPr>
+      </w:pPr>
+      <w:r>
+        <w:rPr>
+          <w:strike/>
+        </w:rPr>
+        <w:t>Better description</w:t>
+      </w:r>
+    </w:p>
+    <w:p>
+      <w:pPr>
+        <w:pStyle w:val="ListParagraph"/>
+        <w:numPr>
+          <w:ilvl w:val="2"/>
+          <w:numId w:val="1"/>
+        </w:numPr>
+        <w:rPr>
+          <w:strike/>
+        </w:rPr>
+      </w:pPr>
+      <w:r>
+        <w:rPr>
+          <w:strike/>
+        </w:rPr>
+        <w:t>Access and parking needs?</w:t>
+      </w:r>
+    </w:p>
+    <w:p>
+      <w:pPr>
+        <w:pStyle w:val="ListParagraph"/>
+        <w:numPr>
+          <w:ilvl w:val="1"/>
+          <w:numId w:val="1"/>
+        </w:numPr>
+      </w:pPr>
+      <w:r>
+        <w:t>West Branch Wetland Nature Preserve and West Branch Greenway</w:t>
+      </w:r>
+    </w:p>
+    <w:p>
+      <w:pPr>
+        <w:pStyle w:val="ListParagraph"/>
+        <w:numPr>
+          <w:ilvl w:val="2"/>
+          <w:numId w:val="1"/>
+        </w:numPr>
+      </w:pPr>
+      <w:r>
+        <w:t>Nearby: Mallard and Clark’s Creek Greenway</w:t>
+      </w:r>
+    </w:p>
+    <w:p>
+      <w:pPr>
+        <w:pStyle w:val="ListParagraph"/>
+        <w:numPr>
+          <w:ilvl w:val="2"/>
+          <w:numId w:val="1"/>
+        </w:numPr>
+        <w:rPr>
+          <w:strike/>
+        </w:rPr>
+      </w:pPr>
+      <w:r>
+        <w:rPr>
+          <w:strike/>
+        </w:rPr>
+        <w:t>Updated description</w:t>
+      </w:r>
+    </w:p>
+    <w:p>
+      <w:pPr>
+        <w:pStyle w:val="ListParagraph"/>
+        <w:numPr>
+          <w:ilvl w:val="1"/>
+          <w:numId w:val="1"/>
+        </w:numPr>
+      </w:pPr>
+      <w:r>
+        <w:t>White Deer Park</w:t>
+      </w:r>
+    </w:p>
+    <w:p>
+      <w:pPr>
+        <w:pStyle w:val="ListParagraph"/>
+        <w:numPr>
+          <w:ilvl w:val="2"/>
+          <w:numId w:val="1"/>
+        </w:numPr>
+      </w:pPr>
+      <w:r>
+        <w:t>Nearby: Lake Benson Park</w:t>
+      </w:r>
+    </w:p>
+    <w:p>
+      <w:pPr>
+        <w:pStyle w:val="ListParagraph"/>
+        <w:numPr>
+          <w:ilvl w:val="1"/>
+          <w:numId w:val="1"/>
+        </w:numPr>
+      </w:pPr>
+      <w:r>
+        <w:t>Wilson Botanical Gardens</w:t>
+      </w:r>
+    </w:p>
+    <w:p>
+      <w:pPr>
+        <w:pStyle w:val="ListParagraph"/>
+        <w:numPr>
+          <w:ilvl w:val="2"/>
+          <w:numId w:val="1"/>
+        </w:numPr>
+      </w:pPr>
+      <w:r>
+        <w:t xml:space="preserve">Nearby: </w:t>
+      </w:r>
       <w:bookmarkStart w:id="0" w:name="_GoBack"/>
       <w:bookmarkEnd w:id="0"/>
-    </w:p>
-    <w:p>
-      <w:pPr>
-        <w:pStyle w:val="ListParagraph"/>
-        <w:numPr>
-          <w:ilvl w:val="2"/>
-          <w:numId w:val="1"/>
-        </w:numPr>
-        <w:rPr>
-          <w:strike/>
-        </w:rPr>
-      </w:pPr>
-      <w:r>
-        <w:rPr>
-          <w:strike/>
-        </w:rPr>
-        <w:t>Add External Link</w:t>
-      </w:r>
-    </w:p>
-    <w:p>
-      <w:pPr>
-        <w:pStyle w:val="ListParagraph"/>
-        <w:numPr>
-          <w:ilvl w:val="1"/>
-          <w:numId w:val="1"/>
-        </w:numPr>
-      </w:pPr>
-      <w:r>
-        <w:t xml:space="preserve">Sander's Ridge (Winery &amp; Restaurant) </w:t>
-      </w:r>
-    </w:p>
-    <w:p>
-      <w:pPr>
-        <w:pStyle w:val="ListParagraph"/>
-        <w:numPr>
-          <w:ilvl w:val="1"/>
-          <w:numId w:val="1"/>
-        </w:numPr>
-      </w:pPr>
-      <w:r>
-        <w:t>Sylvan Heights Waterfowl Park</w:t>
-      </w:r>
-    </w:p>
-    <w:p>
-      <w:pPr>
-        <w:pStyle w:val="ListParagraph"/>
-        <w:numPr>
-          <w:ilvl w:val="2"/>
-          <w:numId w:val="1"/>
-        </w:numPr>
-      </w:pPr>
-      <w:r>
-        <w:t>Site description – say something about the trails!</w:t>
-      </w:r>
-    </w:p>
-    <w:p>
-      <w:pPr>
-        <w:pStyle w:val="ListParagraph"/>
-        <w:numPr>
-          <w:ilvl w:val="1"/>
-          <w:numId w:val="1"/>
-        </w:numPr>
-      </w:pPr>
-      <w:r>
-        <w:t>Turnbull Creek Educational State Forest</w:t>
-      </w:r>
-    </w:p>
-    <w:p>
-      <w:pPr>
-        <w:pStyle w:val="ListParagraph"/>
-        <w:numPr>
-          <w:ilvl w:val="2"/>
-          <w:numId w:val="1"/>
-        </w:numPr>
-      </w:pPr>
-      <w:r>
-        <w:t>Better description</w:t>
-      </w:r>
-    </w:p>
-    <w:p>
-      <w:pPr>
-        <w:pStyle w:val="ListParagraph"/>
-        <w:numPr>
-          <w:ilvl w:val="2"/>
-          <w:numId w:val="1"/>
-        </w:numPr>
-      </w:pPr>
-      <w:r>
-        <w:t>Access and parking needs?</w:t>
-      </w:r>
-    </w:p>
-    <w:p>
-      <w:pPr>
-        <w:pStyle w:val="ListParagraph"/>
-        <w:numPr>
-          <w:ilvl w:val="0"/>
-          <w:numId w:val="1"/>
-        </w:numPr>
-      </w:pPr>
-      <w:r>
-        <w:t>West Branch Wetland Nature Preserve and West Branch Greenway</w:t>
-      </w:r>
-    </w:p>
-    <w:p>
-      <w:pPr>
-        <w:pStyle w:val="ListParagraph"/>
-        <w:numPr>
-          <w:ilvl w:val="0"/>
-          <w:numId w:val="1"/>
-        </w:numPr>
-      </w:pPr>
-      <w:r>
-        <w:t>White Deer Park</w:t>
-      </w:r>
-    </w:p>
-    <w:p>
-      <w:pPr>
-        <w:pStyle w:val="ListParagraph"/>
-        <w:numPr>
-          <w:ilvl w:val="0"/>
-          <w:numId w:val="1"/>
-        </w:numPr>
-      </w:pPr>
-      <w:r>
-        <w:t>Wilson Botanical Gardens</w:t>
-      </w:r>
     </w:p>
     <w:p>
       <w:pPr>
@@ -381,31 +453,21 @@
           <w:numId w:val="1"/>
         </w:numPr>
       </w:pPr>
-      <w:proofErr w:type="spellStart"/>
-      <w:r>
-        <w:t>Cataloochee</w:t>
-      </w:r>
-      <w:proofErr w:type="spellEnd"/>
-      <w:r>
-        <w:t xml:space="preserve"> Ranch</w:t>
-      </w:r>
-    </w:p>
-    <w:p>
-      <w:pPr>
-        <w:pStyle w:val="ListParagraph"/>
-        <w:numPr>
-          <w:ilvl w:val="1"/>
-          <w:numId w:val="1"/>
-        </w:numPr>
-      </w:pPr>
-      <w:r>
-        <w:t xml:space="preserve">Oakdale </w:t>
-      </w:r>
-      <w:proofErr w:type="spellStart"/>
-      <w:r>
-        <w:t>Cemetary</w:t>
-      </w:r>
-      <w:proofErr w:type="spellEnd"/>
+      <w:r>
+        <w:t>Cataloochee Ranch</w:t>
+      </w:r>
+    </w:p>
+    <w:p>
+      <w:pPr>
+        <w:pStyle w:val="ListParagraph"/>
+        <w:numPr>
+          <w:ilvl w:val="1"/>
+          <w:numId w:val="1"/>
+        </w:numPr>
+      </w:pPr>
+      <w:r>
+        <w:t>Oakdale Cemetary</w:t>
+      </w:r>
     </w:p>
     <w:p>
       <w:pPr>
@@ -482,15 +544,8 @@
         </w:numPr>
       </w:pPr>
       <w:r>
-        <w:t xml:space="preserve">Old </w:t>
-      </w:r>
-      <w:proofErr w:type="spellStart"/>
-      <w:r>
-        <w:t>Waynesborough</w:t>
-      </w:r>
-      <w:proofErr w:type="spellEnd"/>
-      <w:r>
-        <w:t xml:space="preserve"> Historical Village</w:t>
+        <w:lastRenderedPageBreak/>
+        <w:t>Old Waynesborough Historical Village</w:t>
       </w:r>
     </w:p>
     <w:p>
@@ -515,17 +570,7 @@
     <w:p/>
     <w:p>
       <w:r>
-        <w:t xml:space="preserve">Need bird lists! – </w:t>
-      </w:r>
-      <w:proofErr w:type="spellStart"/>
-      <w:proofErr w:type="gramStart"/>
-      <w:r>
-        <w:t>eBird</w:t>
-      </w:r>
-      <w:proofErr w:type="spellEnd"/>
-      <w:proofErr w:type="gramEnd"/>
-      <w:r>
-        <w:t xml:space="preserve"> list, or just populate from nearby sites…</w:t>
+        <w:t>Need bird lists! – eBird list, or just populate from nearby sites…</w:t>
       </w:r>
     </w:p>
     <w:p/>

</xml_diff>

<commit_message>
Added mitchells nursery and sunset beach file
</commit_message>
<xml_diff>
--- a/sites/20131010_new_sites_descriptions.docx
+++ b/sites/20131010_new_sites_descriptions.docx
@@ -178,234 +178,300 @@
           <w:ilvl w:val="2"/>
           <w:numId w:val="1"/>
         </w:numPr>
-        <w:rPr>
-          <w:color w:val="C00000"/>
-        </w:rPr>
-      </w:pPr>
-      <w:r>
-        <w:rPr>
-          <w:color w:val="C00000"/>
-        </w:rPr>
-        <w:t xml:space="preserve">NEEDS </w:t>
-      </w:r>
-      <w:r>
-        <w:rPr>
-          <w:color w:val="C00000"/>
-        </w:rPr>
-        <w:t>Better description</w:t>
-      </w:r>
-    </w:p>
-    <w:p>
-      <w:pPr>
-        <w:pStyle w:val="ListParagraph"/>
-        <w:numPr>
-          <w:ilvl w:val="1"/>
-          <w:numId w:val="1"/>
-        </w:numPr>
-      </w:pPr>
-      <w:r>
-        <w:t>Richmond Hill Park</w:t>
-      </w:r>
-    </w:p>
-    <w:p>
-      <w:pPr>
-        <w:pStyle w:val="ListParagraph"/>
-        <w:numPr>
-          <w:ilvl w:val="2"/>
-          <w:numId w:val="1"/>
-        </w:numPr>
-        <w:rPr>
-          <w:strike/>
-        </w:rPr>
-      </w:pPr>
-      <w:r>
-        <w:rPr>
-          <w:strike/>
-        </w:rPr>
-        <w:t>Add External Link</w:t>
-      </w:r>
-    </w:p>
-    <w:p>
-      <w:pPr>
-        <w:pStyle w:val="ListParagraph"/>
-        <w:numPr>
-          <w:ilvl w:val="1"/>
-          <w:numId w:val="1"/>
-        </w:numPr>
-      </w:pPr>
-      <w:r>
-        <w:t xml:space="preserve">Sander's Ridge (Winery &amp; Restaurant) </w:t>
-      </w:r>
-    </w:p>
-    <w:p>
-      <w:pPr>
-        <w:pStyle w:val="ListParagraph"/>
-        <w:numPr>
-          <w:ilvl w:val="1"/>
-          <w:numId w:val="1"/>
-        </w:numPr>
-      </w:pPr>
-      <w:r>
-        <w:t>Sylvan Heights Waterfowl Park</w:t>
-      </w:r>
-    </w:p>
-    <w:p>
-      <w:pPr>
-        <w:pStyle w:val="ListParagraph"/>
-        <w:numPr>
-          <w:ilvl w:val="2"/>
-          <w:numId w:val="1"/>
-        </w:numPr>
-        <w:rPr>
-          <w:strike/>
-        </w:rPr>
-      </w:pPr>
-      <w:r>
-        <w:rPr>
-          <w:strike/>
-        </w:rPr>
-        <w:t>Site description – say something about the trails!</w:t>
-      </w:r>
-    </w:p>
-    <w:p>
-      <w:pPr>
-        <w:pStyle w:val="ListParagraph"/>
-        <w:numPr>
-          <w:ilvl w:val="1"/>
-          <w:numId w:val="1"/>
-        </w:numPr>
-      </w:pPr>
-      <w:r>
-        <w:t>Turnbull Creek Educational State Forest</w:t>
-      </w:r>
-    </w:p>
-    <w:p>
-      <w:pPr>
-        <w:pStyle w:val="ListParagraph"/>
-        <w:numPr>
-          <w:ilvl w:val="2"/>
-          <w:numId w:val="1"/>
-        </w:numPr>
-        <w:rPr>
-          <w:strike/>
-        </w:rPr>
-      </w:pPr>
-      <w:r>
-        <w:rPr>
-          <w:strike/>
-        </w:rPr>
-        <w:t>Better description</w:t>
-      </w:r>
-    </w:p>
-    <w:p>
-      <w:pPr>
-        <w:pStyle w:val="ListParagraph"/>
-        <w:numPr>
-          <w:ilvl w:val="2"/>
-          <w:numId w:val="1"/>
-        </w:numPr>
-        <w:rPr>
-          <w:strike/>
-        </w:rPr>
-      </w:pPr>
-      <w:r>
-        <w:rPr>
-          <w:strike/>
-        </w:rPr>
-        <w:t>Access and parking needs?</w:t>
-      </w:r>
-    </w:p>
-    <w:p>
-      <w:pPr>
-        <w:pStyle w:val="ListParagraph"/>
-        <w:numPr>
-          <w:ilvl w:val="1"/>
-          <w:numId w:val="1"/>
-        </w:numPr>
-      </w:pPr>
-      <w:r>
-        <w:t>West Branch Wetland Nature Preserve and West Branch Greenway</w:t>
-      </w:r>
-    </w:p>
-    <w:p>
-      <w:pPr>
-        <w:pStyle w:val="ListParagraph"/>
-        <w:numPr>
-          <w:ilvl w:val="2"/>
-          <w:numId w:val="1"/>
-        </w:numPr>
-      </w:pPr>
-      <w:r>
-        <w:t>Nearby: Mallard and Clark’s Creek Greenway</w:t>
-      </w:r>
-    </w:p>
-    <w:p>
-      <w:pPr>
-        <w:pStyle w:val="ListParagraph"/>
-        <w:numPr>
-          <w:ilvl w:val="2"/>
-          <w:numId w:val="1"/>
-        </w:numPr>
-        <w:rPr>
-          <w:strike/>
-        </w:rPr>
-      </w:pPr>
-      <w:r>
-        <w:rPr>
-          <w:strike/>
-        </w:rPr>
-        <w:t>Updated description</w:t>
-      </w:r>
-    </w:p>
-    <w:p>
-      <w:pPr>
-        <w:pStyle w:val="ListParagraph"/>
-        <w:numPr>
-          <w:ilvl w:val="1"/>
-          <w:numId w:val="1"/>
-        </w:numPr>
-      </w:pPr>
-      <w:r>
-        <w:t>White Deer Park</w:t>
-      </w:r>
-    </w:p>
-    <w:p>
-      <w:pPr>
-        <w:pStyle w:val="ListParagraph"/>
-        <w:numPr>
-          <w:ilvl w:val="2"/>
-          <w:numId w:val="1"/>
-        </w:numPr>
-      </w:pPr>
-      <w:r>
-        <w:t>Nearby: Lake Benson Park</w:t>
-      </w:r>
-    </w:p>
-    <w:p>
-      <w:pPr>
-        <w:pStyle w:val="ListParagraph"/>
-        <w:numPr>
-          <w:ilvl w:val="1"/>
-          <w:numId w:val="1"/>
-        </w:numPr>
-      </w:pPr>
-      <w:r>
-        <w:t>Wilson Botanical Gardens</w:t>
-      </w:r>
-    </w:p>
-    <w:p>
-      <w:pPr>
-        <w:pStyle w:val="ListParagraph"/>
-        <w:numPr>
-          <w:ilvl w:val="2"/>
-          <w:numId w:val="1"/>
-        </w:numPr>
       </w:pPr>
       <w:r>
         <w:t xml:space="preserve">Nearby: </w:t>
       </w:r>
       <w:bookmarkStart w:id="0" w:name="_GoBack"/>
       <w:bookmarkEnd w:id="0"/>
+    </w:p>
+    <w:p>
+      <w:pPr>
+        <w:pStyle w:val="ListParagraph"/>
+        <w:numPr>
+          <w:ilvl w:val="2"/>
+          <w:numId w:val="1"/>
+        </w:numPr>
+        <w:rPr>
+          <w:color w:val="C00000"/>
+        </w:rPr>
+      </w:pPr>
+      <w:r>
+        <w:rPr>
+          <w:color w:val="C00000"/>
+        </w:rPr>
+        <w:t xml:space="preserve">NEEDS </w:t>
+      </w:r>
+      <w:r>
+        <w:rPr>
+          <w:color w:val="C00000"/>
+        </w:rPr>
+        <w:t>Better description</w:t>
+      </w:r>
+    </w:p>
+    <w:p>
+      <w:pPr>
+        <w:pStyle w:val="ListParagraph"/>
+        <w:numPr>
+          <w:ilvl w:val="1"/>
+          <w:numId w:val="1"/>
+        </w:numPr>
+      </w:pPr>
+      <w:r>
+        <w:t>Richmond Hill Park</w:t>
+      </w:r>
+    </w:p>
+    <w:p>
+      <w:pPr>
+        <w:pStyle w:val="ListParagraph"/>
+        <w:numPr>
+          <w:ilvl w:val="2"/>
+          <w:numId w:val="1"/>
+        </w:numPr>
+      </w:pPr>
+      <w:r>
+        <w:t>Nearby: French Broad River Greenway</w:t>
+      </w:r>
+    </w:p>
+    <w:p>
+      <w:pPr>
+        <w:pStyle w:val="ListParagraph"/>
+        <w:numPr>
+          <w:ilvl w:val="2"/>
+          <w:numId w:val="1"/>
+        </w:numPr>
+        <w:rPr>
+          <w:strike/>
+        </w:rPr>
+      </w:pPr>
+      <w:r>
+        <w:rPr>
+          <w:strike/>
+        </w:rPr>
+        <w:t>Add External Link</w:t>
+      </w:r>
+    </w:p>
+    <w:p>
+      <w:pPr>
+        <w:pStyle w:val="ListParagraph"/>
+        <w:numPr>
+          <w:ilvl w:val="1"/>
+          <w:numId w:val="1"/>
+        </w:numPr>
+      </w:pPr>
+      <w:r>
+        <w:t xml:space="preserve">Sander's Ridge (Winery &amp; Restaurant) </w:t>
+      </w:r>
+    </w:p>
+    <w:p>
+      <w:pPr>
+        <w:pStyle w:val="ListParagraph"/>
+        <w:numPr>
+          <w:ilvl w:val="2"/>
+          <w:numId w:val="1"/>
+        </w:numPr>
+      </w:pPr>
+      <w:r>
+        <w:t xml:space="preserve">Nearby: </w:t>
+      </w:r>
+      <w:r>
+        <w:t>Tanglewood Park and Arboretum</w:t>
+      </w:r>
+    </w:p>
+    <w:p>
+      <w:pPr>
+        <w:pStyle w:val="ListParagraph"/>
+        <w:numPr>
+          <w:ilvl w:val="1"/>
+          <w:numId w:val="1"/>
+        </w:numPr>
+      </w:pPr>
+      <w:r>
+        <w:t>Sylvan Heights Waterfowl Park</w:t>
+      </w:r>
+    </w:p>
+    <w:p>
+      <w:pPr>
+        <w:pStyle w:val="ListParagraph"/>
+        <w:numPr>
+          <w:ilvl w:val="2"/>
+          <w:numId w:val="1"/>
+        </w:numPr>
+      </w:pPr>
+      <w:r>
+        <w:t>Nearby: Historic Hope Plantation</w:t>
+      </w:r>
+    </w:p>
+    <w:p>
+      <w:pPr>
+        <w:pStyle w:val="ListParagraph"/>
+        <w:numPr>
+          <w:ilvl w:val="2"/>
+          <w:numId w:val="1"/>
+        </w:numPr>
+        <w:rPr>
+          <w:strike/>
+        </w:rPr>
+      </w:pPr>
+      <w:r>
+        <w:rPr>
+          <w:strike/>
+        </w:rPr>
+        <w:t>Site description – say something about the trails!</w:t>
+      </w:r>
+    </w:p>
+    <w:p>
+      <w:pPr>
+        <w:pStyle w:val="ListParagraph"/>
+        <w:numPr>
+          <w:ilvl w:val="1"/>
+          <w:numId w:val="1"/>
+        </w:numPr>
+      </w:pPr>
+      <w:r>
+        <w:t>Turnbull Creek Educational State Forest</w:t>
+      </w:r>
+    </w:p>
+    <w:p>
+      <w:pPr>
+        <w:pStyle w:val="ListParagraph"/>
+        <w:numPr>
+          <w:ilvl w:val="2"/>
+          <w:numId w:val="1"/>
+        </w:numPr>
+      </w:pPr>
+      <w:r>
+        <w:t>Nearby: Jones Lake State Park</w:t>
+      </w:r>
+    </w:p>
+    <w:p>
+      <w:pPr>
+        <w:pStyle w:val="ListParagraph"/>
+        <w:numPr>
+          <w:ilvl w:val="2"/>
+          <w:numId w:val="1"/>
+        </w:numPr>
+        <w:rPr>
+          <w:strike/>
+        </w:rPr>
+      </w:pPr>
+      <w:r>
+        <w:rPr>
+          <w:strike/>
+        </w:rPr>
+        <w:t>Better description</w:t>
+      </w:r>
+    </w:p>
+    <w:p>
+      <w:pPr>
+        <w:pStyle w:val="ListParagraph"/>
+        <w:numPr>
+          <w:ilvl w:val="2"/>
+          <w:numId w:val="1"/>
+        </w:numPr>
+        <w:rPr>
+          <w:strike/>
+        </w:rPr>
+      </w:pPr>
+      <w:r>
+        <w:rPr>
+          <w:strike/>
+        </w:rPr>
+        <w:t>Access and parking needs?</w:t>
+      </w:r>
+    </w:p>
+    <w:p>
+      <w:pPr>
+        <w:pStyle w:val="ListParagraph"/>
+        <w:numPr>
+          <w:ilvl w:val="1"/>
+          <w:numId w:val="1"/>
+        </w:numPr>
+      </w:pPr>
+      <w:r>
+        <w:t>West Branch Wetland Nature Preserve and West Branch Greenway</w:t>
+      </w:r>
+    </w:p>
+    <w:p>
+      <w:pPr>
+        <w:pStyle w:val="ListParagraph"/>
+        <w:numPr>
+          <w:ilvl w:val="2"/>
+          <w:numId w:val="1"/>
+        </w:numPr>
+      </w:pPr>
+      <w:r>
+        <w:t>Nearby: Mallard and Clark’s Creek Greenway</w:t>
+      </w:r>
+    </w:p>
+    <w:p>
+      <w:pPr>
+        <w:pStyle w:val="ListParagraph"/>
+        <w:numPr>
+          <w:ilvl w:val="2"/>
+          <w:numId w:val="1"/>
+        </w:numPr>
+        <w:rPr>
+          <w:strike/>
+        </w:rPr>
+      </w:pPr>
+      <w:r>
+        <w:rPr>
+          <w:strike/>
+        </w:rPr>
+        <w:t>Updated description</w:t>
+      </w:r>
+    </w:p>
+    <w:p>
+      <w:pPr>
+        <w:pStyle w:val="ListParagraph"/>
+        <w:numPr>
+          <w:ilvl w:val="1"/>
+          <w:numId w:val="1"/>
+        </w:numPr>
+      </w:pPr>
+      <w:r>
+        <w:t>White Deer Park</w:t>
+      </w:r>
+    </w:p>
+    <w:p>
+      <w:pPr>
+        <w:pStyle w:val="ListParagraph"/>
+        <w:numPr>
+          <w:ilvl w:val="2"/>
+          <w:numId w:val="1"/>
+        </w:numPr>
+      </w:pPr>
+      <w:r>
+        <w:t>Nearby: Lake Benson Park</w:t>
+      </w:r>
+    </w:p>
+    <w:p>
+      <w:pPr>
+        <w:pStyle w:val="ListParagraph"/>
+        <w:numPr>
+          <w:ilvl w:val="1"/>
+          <w:numId w:val="1"/>
+        </w:numPr>
+      </w:pPr>
+      <w:r>
+        <w:t>Wilson Botanical Gardens</w:t>
+      </w:r>
+    </w:p>
+    <w:p>
+      <w:pPr>
+        <w:pStyle w:val="ListParagraph"/>
+        <w:numPr>
+          <w:ilvl w:val="2"/>
+          <w:numId w:val="1"/>
+        </w:numPr>
+      </w:pPr>
+      <w:r>
+        <w:t xml:space="preserve">Nearby: </w:t>
+      </w:r>
+      <w:r>
+        <w:t>Old Waynesborough Park</w:t>
+      </w:r>
     </w:p>
     <w:p>
       <w:pPr>
@@ -478,6 +544,7 @@
         </w:numPr>
       </w:pPr>
       <w:r>
+        <w:lastRenderedPageBreak/>
         <w:t>Crowder District Park</w:t>
       </w:r>
     </w:p>
@@ -544,7 +611,6 @@
         </w:numPr>
       </w:pPr>
       <w:r>
-        <w:lastRenderedPageBreak/>
         <w:t>Old Waynesborough Historical Village</w:t>
       </w:r>
     </w:p>

</xml_diff>

<commit_message>
update sitebird list 2013 sites; fix old waynesborough
</commit_message>
<xml_diff>
--- a/sites/20131010_new_sites_descriptions.docx
+++ b/sites/20131010_new_sites_descriptions.docx
@@ -53,6 +53,9 @@
       <w:r>
         <w:t>Nearby: Davidson River</w:t>
       </w:r>
+      <w:r>
+        <w:t xml:space="preserve"> DONE</w:t>
+      </w:r>
     </w:p>
     <w:p>
       <w:pPr>
@@ -80,6 +83,9 @@
       <w:r>
         <w:t>Nearby: Pink Beds</w:t>
       </w:r>
+      <w:r>
+        <w:t xml:space="preserve"> DONE</w:t>
+      </w:r>
     </w:p>
     <w:p>
       <w:pPr>
@@ -110,6 +116,9 @@
       <w:r>
         <w:t xml:space="preserve"> Falls Lake Trail</w:t>
       </w:r>
+      <w:r>
+        <w:t xml:space="preserve"> DONE</w:t>
+      </w:r>
     </w:p>
     <w:p>
       <w:pPr>
@@ -134,56 +143,8 @@
       <w:r>
         <w:t>Nearby: Whiteside Mountain</w:t>
       </w:r>
-    </w:p>
-    <w:p>
-      <w:pPr>
-        <w:pStyle w:val="ListParagraph"/>
-        <w:numPr>
-          <w:ilvl w:val="1"/>
-          <w:numId w:val="1"/>
-        </w:numPr>
-      </w:pPr>
-      <w:r>
-        <w:t>Lake Jordan Dam and Visitor Assistance Center</w:t>
-      </w:r>
-    </w:p>
-    <w:p>
-      <w:pPr>
-        <w:pStyle w:val="ListParagraph"/>
-        <w:numPr>
-          <w:ilvl w:val="2"/>
-          <w:numId w:val="1"/>
-        </w:numPr>
-      </w:pPr>
-      <w:r>
-        <w:t>Nearby: Jordan Lake State Recreation Area – New Hope</w:t>
-      </w:r>
-    </w:p>
-    <w:p>
-      <w:pPr>
-        <w:pStyle w:val="ListParagraph"/>
-        <w:numPr>
-          <w:ilvl w:val="1"/>
-          <w:numId w:val="1"/>
-        </w:numPr>
-      </w:pPr>
-      <w:r>
-        <w:t xml:space="preserve">Mitchell's Nursery &amp; Greenhouse </w:t>
-      </w:r>
-    </w:p>
-    <w:p>
-      <w:pPr>
-        <w:pStyle w:val="ListParagraph"/>
-        <w:numPr>
-          <w:ilvl w:val="2"/>
-          <w:numId w:val="1"/>
-        </w:numPr>
-      </w:pPr>
-      <w:r>
-        <w:t xml:space="preserve">Nearby: </w:t>
-      </w:r>
-      <w:r>
-        <w:t>?? Pilot Mountain?</w:t>
+      <w:r>
+        <w:t xml:space="preserve"> DONE</w:t>
       </w:r>
       <w:bookmarkStart w:id="0" w:name="_GoBack"/>
       <w:bookmarkEnd w:id="0"/>
@@ -192,6 +153,76 @@
       <w:pPr>
         <w:pStyle w:val="ListParagraph"/>
         <w:numPr>
+          <w:ilvl w:val="1"/>
+          <w:numId w:val="1"/>
+        </w:numPr>
+      </w:pPr>
+      <w:r>
+        <w:t>Lake Jordan Dam and Visitor Assistance Center</w:t>
+      </w:r>
+    </w:p>
+    <w:p>
+      <w:pPr>
+        <w:pStyle w:val="ListParagraph"/>
+        <w:numPr>
+          <w:ilvl w:val="2"/>
+          <w:numId w:val="1"/>
+        </w:numPr>
+      </w:pPr>
+      <w:r>
+        <w:t>Nearby: Jordan Lake State Recreation Area – New Hope</w:t>
+      </w:r>
+      <w:r>
+        <w:t xml:space="preserve"> DONE</w:t>
+      </w:r>
+    </w:p>
+    <w:p>
+      <w:pPr>
+        <w:pStyle w:val="ListParagraph"/>
+        <w:numPr>
+          <w:ilvl w:val="1"/>
+          <w:numId w:val="1"/>
+        </w:numPr>
+        <w:rPr>
+          <w:b/>
+          <w:color w:val="FF0000"/>
+        </w:rPr>
+      </w:pPr>
+      <w:r>
+        <w:rPr>
+          <w:b/>
+          <w:color w:val="FF0000"/>
+        </w:rPr>
+        <w:t xml:space="preserve">Mitchell's Nursery &amp; Greenhouse </w:t>
+      </w:r>
+    </w:p>
+    <w:p>
+      <w:pPr>
+        <w:pStyle w:val="ListParagraph"/>
+        <w:numPr>
+          <w:ilvl w:val="2"/>
+          <w:numId w:val="1"/>
+        </w:numPr>
+      </w:pPr>
+      <w:r>
+        <w:t>Nearby</w:t>
+      </w:r>
+      <w:proofErr w:type="gramStart"/>
+      <w:r>
+        <w:t xml:space="preserve">: </w:t>
+      </w:r>
+      <w:r>
+        <w:t>??</w:t>
+      </w:r>
+      <w:proofErr w:type="gramEnd"/>
+      <w:r>
+        <w:t xml:space="preserve"> Pilot Mountain?</w:t>
+      </w:r>
+    </w:p>
+    <w:p>
+      <w:pPr>
+        <w:pStyle w:val="ListParagraph"/>
+        <w:numPr>
           <w:ilvl w:val="2"/>
           <w:numId w:val="1"/>
         </w:numPr>
@@ -235,6 +266,12 @@
       <w:r>
         <w:t>Nearby: French Broad River Greenway</w:t>
       </w:r>
+      <w:r>
+        <w:t xml:space="preserve"> DONE</w:t>
+      </w:r>
+      <w:r>
+        <w:t xml:space="preserve"> </w:t>
+      </w:r>
     </w:p>
     <w:p>
       <w:pPr>
@@ -277,8 +314,16 @@
       <w:r>
         <w:t xml:space="preserve">Nearby: </w:t>
       </w:r>
-      <w:r>
-        <w:t>Tanglewood Park and Arboretum</w:t>
+      <w:proofErr w:type="spellStart"/>
+      <w:r>
+        <w:t>Tanglewood</w:t>
+      </w:r>
+      <w:proofErr w:type="spellEnd"/>
+      <w:r>
+        <w:t xml:space="preserve"> Park and Arboretum</w:t>
+      </w:r>
+      <w:r>
+        <w:t xml:space="preserve"> DONE</w:t>
       </w:r>
     </w:p>
     <w:p>
@@ -304,6 +349,9 @@
       <w:r>
         <w:t>Nearby: Historic Hope Plantation</w:t>
       </w:r>
+      <w:r>
+        <w:t xml:space="preserve"> DONE</w:t>
+      </w:r>
     </w:p>
     <w:p>
       <w:pPr>
@@ -346,6 +394,9 @@
       <w:r>
         <w:t>Nearby: Jones Lake State Park</w:t>
       </w:r>
+      <w:r>
+        <w:t xml:space="preserve"> DONE</w:t>
+      </w:r>
     </w:p>
     <w:p>
       <w:pPr>
@@ -406,6 +457,12 @@
       <w:r>
         <w:t>Nearby: Mallard and Clark’s Creek Greenway</w:t>
       </w:r>
+      <w:r>
+        <w:t xml:space="preserve"> </w:t>
+      </w:r>
+      <w:r>
+        <w:t>DONE</w:t>
+      </w:r>
     </w:p>
     <w:p>
       <w:pPr>
@@ -448,6 +505,9 @@
       <w:r>
         <w:t>Nearby: Lake Benson Park</w:t>
       </w:r>
+      <w:r>
+        <w:t xml:space="preserve"> DONE</w:t>
+      </w:r>
     </w:p>
     <w:p>
       <w:pPr>
@@ -473,7 +533,33 @@
         <w:t xml:space="preserve">Nearby: </w:t>
       </w:r>
       <w:r>
-        <w:t>Old Waynesborough Park</w:t>
+        <w:t xml:space="preserve">Old </w:t>
+      </w:r>
+      <w:proofErr w:type="spellStart"/>
+      <w:r>
+        <w:t>Waynesborough</w:t>
+      </w:r>
+      <w:proofErr w:type="spellEnd"/>
+      <w:r>
+        <w:t xml:space="preserve"> Park</w:t>
+      </w:r>
+      <w:r>
+        <w:t xml:space="preserve"> </w:t>
+      </w:r>
+    </w:p>
+    <w:p>
+      <w:pPr>
+        <w:pStyle w:val="ListParagraph"/>
+        <w:numPr>
+          <w:ilvl w:val="2"/>
+          <w:numId w:val="1"/>
+        </w:numPr>
+      </w:pPr>
+      <w:r>
+        <w:t>Nearby: USS Neuse State Historic Site</w:t>
+      </w:r>
+      <w:r>
+        <w:t xml:space="preserve"> DONE</w:t>
       </w:r>
     </w:p>
     <w:p>
@@ -522,32 +608,82 @@
           <w:numId w:val="1"/>
         </w:numPr>
       </w:pPr>
-      <w:r>
-        <w:t>Cataloochee Ranch</w:t>
-      </w:r>
-    </w:p>
-    <w:p>
-      <w:pPr>
-        <w:pStyle w:val="ListParagraph"/>
-        <w:numPr>
-          <w:ilvl w:val="1"/>
-          <w:numId w:val="1"/>
-        </w:numPr>
-      </w:pPr>
-      <w:r>
-        <w:t>Oakdale Cemetary</w:t>
-      </w:r>
-    </w:p>
-    <w:p>
-      <w:pPr>
-        <w:pStyle w:val="ListParagraph"/>
-        <w:numPr>
-          <w:ilvl w:val="1"/>
+      <w:proofErr w:type="spellStart"/>
+      <w:r>
+        <w:t>Cataloochee</w:t>
+      </w:r>
+      <w:proofErr w:type="spellEnd"/>
+      <w:r>
+        <w:t xml:space="preserve"> Ranch</w:t>
+      </w:r>
+    </w:p>
+    <w:p>
+      <w:pPr>
+        <w:pStyle w:val="ListParagraph"/>
+        <w:numPr>
+          <w:ilvl w:val="2"/>
           <w:numId w:val="1"/>
         </w:numPr>
       </w:pPr>
       <w:r>
         <w:lastRenderedPageBreak/>
+        <w:t xml:space="preserve">Nearby: </w:t>
+      </w:r>
+      <w:proofErr w:type="spellStart"/>
+      <w:r>
+        <w:t>Heintooga</w:t>
+      </w:r>
+      <w:proofErr w:type="spellEnd"/>
+      <w:r>
+        <w:t xml:space="preserve"> Spur Road</w:t>
+      </w:r>
+      <w:r>
+        <w:t xml:space="preserve"> DONE</w:t>
+      </w:r>
+    </w:p>
+    <w:p>
+      <w:pPr>
+        <w:pStyle w:val="ListParagraph"/>
+        <w:numPr>
+          <w:ilvl w:val="1"/>
+          <w:numId w:val="1"/>
+        </w:numPr>
+      </w:pPr>
+      <w:r>
+        <w:t xml:space="preserve">Oakdale </w:t>
+      </w:r>
+      <w:proofErr w:type="spellStart"/>
+      <w:r>
+        <w:t>Cemetary</w:t>
+      </w:r>
+      <w:proofErr w:type="spellEnd"/>
+    </w:p>
+    <w:p>
+      <w:pPr>
+        <w:pStyle w:val="ListParagraph"/>
+        <w:numPr>
+          <w:ilvl w:val="2"/>
+          <w:numId w:val="1"/>
+        </w:numPr>
+      </w:pPr>
+      <w:proofErr w:type="spellStart"/>
+      <w:r>
+        <w:t>Sitebirdlist</w:t>
+      </w:r>
+      <w:proofErr w:type="spellEnd"/>
+      <w:r>
+        <w:t xml:space="preserve"> populated</w:t>
+      </w:r>
+    </w:p>
+    <w:p>
+      <w:pPr>
+        <w:pStyle w:val="ListParagraph"/>
+        <w:numPr>
+          <w:ilvl w:val="1"/>
+          <w:numId w:val="1"/>
+        </w:numPr>
+      </w:pPr>
+      <w:r>
         <w:t>Crowder District Park</w:t>
       </w:r>
     </w:p>
@@ -555,6 +691,21 @@
       <w:pPr>
         <w:pStyle w:val="ListParagraph"/>
         <w:numPr>
+          <w:ilvl w:val="2"/>
+          <w:numId w:val="1"/>
+        </w:numPr>
+      </w:pPr>
+      <w:r>
+        <w:t>Nearby: Swift Creek Bluffs</w:t>
+      </w:r>
+      <w:r>
+        <w:t xml:space="preserve"> DONE</w:t>
+      </w:r>
+    </w:p>
+    <w:p>
+      <w:pPr>
+        <w:pStyle w:val="ListParagraph"/>
+        <w:numPr>
           <w:ilvl w:val="1"/>
           <w:numId w:val="1"/>
         </w:numPr>
@@ -567,6 +718,24 @@
       <w:pPr>
         <w:pStyle w:val="ListParagraph"/>
         <w:numPr>
+          <w:ilvl w:val="2"/>
+          <w:numId w:val="1"/>
+        </w:numPr>
+      </w:pPr>
+      <w:r>
+        <w:t>Nearby:</w:t>
+      </w:r>
+      <w:r>
+        <w:t xml:space="preserve"> Abbey Nature Preserve</w:t>
+      </w:r>
+      <w:r>
+        <w:t xml:space="preserve"> DONE</w:t>
+      </w:r>
+    </w:p>
+    <w:p>
+      <w:pPr>
+        <w:pStyle w:val="ListParagraph"/>
+        <w:numPr>
           <w:ilvl w:val="0"/>
           <w:numId w:val="1"/>
         </w:numPr>
@@ -594,6 +763,18 @@
           <w:ilvl w:val="2"/>
           <w:numId w:val="1"/>
         </w:numPr>
+      </w:pPr>
+      <w:r>
+        <w:t>Nearby: Hanging Rock State Park DONE</w:t>
+      </w:r>
+    </w:p>
+    <w:p>
+      <w:pPr>
+        <w:pStyle w:val="ListParagraph"/>
+        <w:numPr>
+          <w:ilvl w:val="2"/>
+          <w:numId w:val="1"/>
+        </w:numPr>
         <w:rPr>
           <w:strike/>
         </w:rPr>
@@ -614,7 +795,15 @@
         </w:numPr>
       </w:pPr>
       <w:r>
-        <w:t>Old Waynesborough Historical Village</w:t>
+        <w:t xml:space="preserve">Old </w:t>
+      </w:r>
+      <w:proofErr w:type="spellStart"/>
+      <w:r>
+        <w:t>Waynesborough</w:t>
+      </w:r>
+      <w:proofErr w:type="spellEnd"/>
+      <w:r>
+        <w:t xml:space="preserve"> Historical Village</w:t>
       </w:r>
     </w:p>
     <w:p>
@@ -633,13 +822,43 @@
           <w:strike/>
         </w:rPr>
         <w:t>Change name? Old Waynesboro Park?</w:t>
+      </w:r>
+    </w:p>
+    <w:p>
+      <w:pPr>
+        <w:pStyle w:val="ListParagraph"/>
+        <w:numPr>
+          <w:ilvl w:val="2"/>
+          <w:numId w:val="1"/>
+        </w:numPr>
+      </w:pPr>
+      <w:r>
+        <w:t xml:space="preserve">Nearby: USS Neuse </w:t>
+      </w:r>
+      <w:r>
+        <w:t>State Historic Site DONE</w:t>
       </w:r>
     </w:p>
     <w:p/>
     <w:p/>
     <w:p>
       <w:r>
-        <w:t>Need bird lists! – eBird list, or just populate from nearby sites…</w:t>
+        <w:t xml:space="preserve">Need bird lists! – </w:t>
+      </w:r>
+      <w:proofErr w:type="spellStart"/>
+      <w:proofErr w:type="gramStart"/>
+      <w:r>
+        <w:t>eBird</w:t>
+      </w:r>
+      <w:proofErr w:type="spellEnd"/>
+      <w:proofErr w:type="gramEnd"/>
+      <w:r>
+        <w:t xml:space="preserve"> list, or just populate from nearby sites…</w:t>
+      </w:r>
+    </w:p>
+    <w:p>
+      <w:r>
+        <w:t>Other bird lists to update:</w:t>
       </w:r>
     </w:p>
     <w:p/>

</xml_diff>